<commit_message>
marksheet reviewed for 18/19
</commit_message>
<xml_diff>
--- a/support/sp2-marksheet.docx
+++ b/support/sp2-marksheet.docx
@@ -1,6 +1,6 @@
 
 <file path=word/document.xml><?xml version="1.0" encoding="utf-8"?>
-<w:document xmlns:wpc="http://schemas.microsoft.com/office/word/2010/wordprocessingCanvas" xmlns:mo="http://schemas.microsoft.com/office/mac/office/2008/main" xmlns:mc="http://schemas.openxmlformats.org/markup-compatibility/2006" xmlns:mv="urn:schemas-microsoft-com:mac:vml" xmlns:o="urn:schemas-microsoft-com:office:office" xmlns:r="http://schemas.openxmlformats.org/officeDocument/2006/relationships" xmlns:m="http://schemas.openxmlformats.org/officeDocument/2006/math" xmlns:v="urn:schemas-microsoft-com:vml" xmlns:wp14="http://schemas.microsoft.com/office/word/2010/wordprocessingDrawing" xmlns:wp="http://schemas.openxmlformats.org/drawingml/2006/wordprocessingDrawing" xmlns:w10="urn:schemas-microsoft-com:office:word" xmlns:w="http://schemas.openxmlformats.org/wordprocessingml/2006/main" xmlns:w14="http://schemas.microsoft.com/office/word/2010/wordml" xmlns:w15="http://schemas.microsoft.com/office/word/2012/wordml" xmlns:wpg="http://schemas.microsoft.com/office/word/2010/wordprocessingGroup" xmlns:wpi="http://schemas.microsoft.com/office/word/2010/wordprocessingInk" xmlns:wne="http://schemas.microsoft.com/office/word/2006/wordml" xmlns:wps="http://schemas.microsoft.com/office/word/2010/wordprocessingShape" mc:Ignorable="w14 w15 wp14">
+<w:document xmlns:wpc="http://schemas.microsoft.com/office/word/2010/wordprocessingCanvas" xmlns:cx="http://schemas.microsoft.com/office/drawing/2014/chartex" xmlns:cx1="http://schemas.microsoft.com/office/drawing/2015/9/8/chartex" xmlns:cx2="http://schemas.microsoft.com/office/drawing/2015/10/21/chartex" xmlns:cx3="http://schemas.microsoft.com/office/drawing/2016/5/9/chartex" xmlns:cx4="http://schemas.microsoft.com/office/drawing/2016/5/10/chartex" xmlns:cx5="http://schemas.microsoft.com/office/drawing/2016/5/11/chartex" xmlns:cx6="http://schemas.microsoft.com/office/drawing/2016/5/12/chartex" xmlns:cx7="http://schemas.microsoft.com/office/drawing/2016/5/13/chartex" xmlns:cx8="http://schemas.microsoft.com/office/drawing/2016/5/14/chartex" xmlns:mc="http://schemas.openxmlformats.org/markup-compatibility/2006" xmlns:aink="http://schemas.microsoft.com/office/drawing/2016/ink" xmlns:am3d="http://schemas.microsoft.com/office/drawing/2017/model3d" xmlns:o="urn:schemas-microsoft-com:office:office" xmlns:r="http://schemas.openxmlformats.org/officeDocument/2006/relationships" xmlns:m="http://schemas.openxmlformats.org/officeDocument/2006/math" xmlns:v="urn:schemas-microsoft-com:vml" xmlns:wp14="http://schemas.microsoft.com/office/word/2010/wordprocessingDrawing" xmlns:wp="http://schemas.openxmlformats.org/drawingml/2006/wordprocessingDrawing" xmlns:w10="urn:schemas-microsoft-com:office:word" xmlns:w="http://schemas.openxmlformats.org/wordprocessingml/2006/main" xmlns:w14="http://schemas.microsoft.com/office/word/2010/wordml" xmlns:w15="http://schemas.microsoft.com/office/word/2012/wordml" xmlns:w16cid="http://schemas.microsoft.com/office/word/2016/wordml/cid" xmlns:w16se="http://schemas.microsoft.com/office/word/2015/wordml/symex" xmlns:wpg="http://schemas.microsoft.com/office/word/2010/wordprocessingGroup" xmlns:wpi="http://schemas.microsoft.com/office/word/2010/wordprocessingInk" xmlns:wne="http://schemas.microsoft.com/office/word/2006/wordml" xmlns:wps="http://schemas.microsoft.com/office/word/2010/wordprocessingShape" mc:Ignorable="w14 w15 w16se w16cid wp14">
   <w:body>
     <w:p>
       <w:pPr>
@@ -17,7 +17,17 @@
           <w:b/>
           <w:sz w:val="44"/>
         </w:rPr>
-        <w:t xml:space="preserve">Assessment </w:t>
+        <w:t>Assessm</w:t>
+      </w:r>
+      <w:bookmarkStart w:id="0" w:name="_GoBack"/>
+      <w:bookmarkEnd w:id="0"/>
+      <w:r>
+        <w:rPr>
+          <w:rFonts w:ascii="Arial" w:hAnsi="Arial" w:cs="Arial"/>
+          <w:b/>
+          <w:sz w:val="44"/>
+        </w:rPr>
+        <w:t xml:space="preserve">ent </w:t>
       </w:r>
       <w:r>
         <w:rPr>
@@ -681,7 +691,7 @@
               <w:rPr>
                 <w:rFonts w:ascii="Arial" w:hAnsi="Arial" w:cs="Arial"/>
               </w:rPr>
-              <w:t xml:space="preserve">Proposal </w:t>
+              <w:t>Competitor analysis</w:t>
             </w:r>
           </w:p>
         </w:tc>
@@ -706,42 +716,16 @@
         </w:tc>
         <w:tc>
           <w:tcPr>
-            <w:tcW w:w="1751" w:type="pct"/>
-            <w:gridSpan w:val="2"/>
-          </w:tcPr>
-          <w:p>
-            <w:pPr>
-              <w:spacing w:before="40" w:after="20"/>
-              <w:rPr>
-                <w:rFonts w:ascii="Arial" w:hAnsi="Arial" w:cs="Arial"/>
-              </w:rPr>
-            </w:pPr>
-            <w:r>
-              <w:rPr>
-                <w:rFonts w:ascii="Arial" w:hAnsi="Arial" w:cs="Arial"/>
-              </w:rPr>
-              <w:t xml:space="preserve">Competitor analysis </w:t>
-            </w:r>
-          </w:p>
-        </w:tc>
-        <w:tc>
-          <w:tcPr>
-            <w:tcW w:w="1169" w:type="pct"/>
-            <w:gridSpan w:val="2"/>
-          </w:tcPr>
-          <w:p>
-            <w:pPr>
-              <w:spacing w:before="40" w:after="20"/>
-              <w:rPr>
-                <w:rFonts w:ascii="Arial" w:hAnsi="Arial" w:cs="Arial"/>
-              </w:rPr>
-            </w:pPr>
-            <w:r>
-              <w:rPr>
-                <w:rFonts w:ascii="Arial" w:hAnsi="Arial" w:cs="Arial"/>
-              </w:rPr>
-              <w:sym w:font="Wingdings" w:char="F070"/>
-            </w:r>
+            <w:tcW w:w="2920" w:type="pct"/>
+            <w:gridSpan w:val="4"/>
+          </w:tcPr>
+          <w:p>
+            <w:pPr>
+              <w:spacing w:before="40" w:after="20"/>
+              <w:rPr>
+                <w:rFonts w:ascii="Arial" w:hAnsi="Arial" w:cs="Arial"/>
+              </w:rPr>
+            </w:pPr>
           </w:p>
         </w:tc>
       </w:tr>
@@ -1259,6 +1243,109 @@
         </w:tc>
       </w:tr>
       <w:tr>
+        <w:trPr>
+          <w:trHeight w:val="2078"/>
+        </w:trPr>
+        <w:tc>
+          <w:tcPr>
+            <w:tcW w:w="5000" w:type="pct"/>
+            <w:gridSpan w:val="6"/>
+            <w:tcBorders>
+              <w:top w:val="single" w:sz="4" w:space="0" w:color="auto"/>
+              <w:left w:val="single" w:sz="4" w:space="0" w:color="auto"/>
+              <w:right w:val="single" w:sz="4" w:space="0" w:color="auto"/>
+            </w:tcBorders>
+          </w:tcPr>
+          <w:p>
+            <w:pPr>
+              <w:spacing w:before="40" w:after="20"/>
+              <w:rPr>
+                <w:rFonts w:ascii="Arial" w:hAnsi="Arial" w:cs="Arial"/>
+                <w:b/>
+                <w:bCs/>
+                <w:i/>
+                <w:sz w:val="22"/>
+              </w:rPr>
+            </w:pPr>
+            <w:r>
+              <w:rPr>
+                <w:rFonts w:ascii="Arial" w:hAnsi="Arial" w:cs="Arial"/>
+              </w:rPr>
+              <w:t>Introduction</w:t>
+            </w:r>
+            <w:r>
+              <w:rPr>
+                <w:rFonts w:ascii="Arial" w:hAnsi="Arial" w:cs="Arial"/>
+                <w:b/>
+                <w:bCs/>
+                <w:i/>
+                <w:sz w:val="22"/>
+              </w:rPr>
+              <w:t xml:space="preserve"> </w:t>
+            </w:r>
+          </w:p>
+          <w:p>
+            <w:pPr>
+              <w:spacing w:before="40" w:after="20"/>
+              <w:rPr>
+                <w:rFonts w:ascii="Arial" w:hAnsi="Arial" w:cs="Arial"/>
+                <w:b/>
+                <w:bCs/>
+                <w:i/>
+                <w:sz w:val="22"/>
+              </w:rPr>
+            </w:pPr>
+          </w:p>
+          <w:p>
+            <w:pPr>
+              <w:spacing w:before="40" w:after="20"/>
+              <w:rPr>
+                <w:rFonts w:ascii="Arial" w:hAnsi="Arial" w:cs="Arial"/>
+                <w:b/>
+                <w:bCs/>
+                <w:i/>
+                <w:sz w:val="22"/>
+              </w:rPr>
+            </w:pPr>
+          </w:p>
+          <w:p>
+            <w:pPr>
+              <w:spacing w:before="40" w:after="20"/>
+              <w:rPr>
+                <w:rFonts w:ascii="Arial" w:hAnsi="Arial" w:cs="Arial"/>
+                <w:b/>
+                <w:bCs/>
+                <w:i/>
+                <w:sz w:val="22"/>
+              </w:rPr>
+            </w:pPr>
+          </w:p>
+          <w:p>
+            <w:pPr>
+              <w:spacing w:before="40" w:after="20"/>
+              <w:rPr>
+                <w:rFonts w:ascii="Arial" w:hAnsi="Arial" w:cs="Arial"/>
+                <w:b/>
+                <w:bCs/>
+                <w:i/>
+                <w:sz w:val="22"/>
+              </w:rPr>
+            </w:pPr>
+          </w:p>
+          <w:p>
+            <w:pPr>
+              <w:spacing w:before="40" w:after="20"/>
+              <w:rPr>
+                <w:rFonts w:ascii="Arial" w:hAnsi="Arial" w:cs="Arial"/>
+                <w:b/>
+                <w:bCs/>
+                <w:sz w:val="22"/>
+              </w:rPr>
+            </w:pPr>
+          </w:p>
+        </w:tc>
+      </w:tr>
+      <w:tr>
         <w:tc>
           <w:tcPr>
             <w:tcW w:w="5000" w:type="pct"/>
@@ -1275,27 +1362,13 @@
               <w:spacing w:before="40" w:after="20"/>
               <w:rPr>
                 <w:rFonts w:ascii="Arial" w:hAnsi="Arial" w:cs="Arial"/>
-                <w:b/>
-                <w:bCs/>
-                <w:i/>
-                <w:sz w:val="22"/>
               </w:rPr>
             </w:pPr>
             <w:r>
               <w:rPr>
                 <w:rFonts w:ascii="Arial" w:hAnsi="Arial" w:cs="Arial"/>
               </w:rPr>
-              <w:t>Introduction</w:t>
-            </w:r>
-            <w:r>
-              <w:rPr>
-                <w:rFonts w:ascii="Arial" w:hAnsi="Arial" w:cs="Arial"/>
-                <w:b/>
-                <w:bCs/>
-                <w:i/>
-                <w:sz w:val="22"/>
-              </w:rPr>
-              <w:t xml:space="preserve"> </w:t>
+              <w:t>Competitor analysis</w:t>
             </w:r>
           </w:p>
           <w:p>
@@ -1362,7 +1435,7 @@
               <w:rPr>
                 <w:rFonts w:ascii="Arial" w:hAnsi="Arial" w:cs="Arial"/>
               </w:rPr>
-              <w:t>Proposal</w:t>
+              <w:t>Personas</w:t>
             </w:r>
           </w:p>
           <w:p>
@@ -1425,7 +1498,7 @@
               <w:rPr>
                 <w:rFonts w:ascii="Arial" w:hAnsi="Arial" w:cs="Arial"/>
               </w:rPr>
-              <w:t>Competitor analysis</w:t>
+              <w:t>User Journey</w:t>
             </w:r>
           </w:p>
           <w:p>
@@ -1482,17 +1555,13 @@
               <w:spacing w:before="40" w:after="20"/>
               <w:rPr>
                 <w:rFonts w:ascii="Arial" w:hAnsi="Arial" w:cs="Arial"/>
-                <w:b/>
-                <w:bCs/>
-                <w:i/>
-                <w:sz w:val="22"/>
               </w:rPr>
             </w:pPr>
             <w:r>
               <w:rPr>
                 <w:rFonts w:ascii="Arial" w:hAnsi="Arial" w:cs="Arial"/>
               </w:rPr>
-              <w:t>Personas</w:t>
+              <w:t>IA Review</w:t>
             </w:r>
           </w:p>
           <w:p>
@@ -1555,10 +1624,8 @@
               <w:rPr>
                 <w:rFonts w:ascii="Arial" w:hAnsi="Arial" w:cs="Arial"/>
               </w:rPr>
-              <w:t>User Journey</w:t>
+              <w:t>Site plan</w:t>
             </w:r>
-            <w:bookmarkStart w:id="0" w:name="_GoBack"/>
-            <w:bookmarkEnd w:id="0"/>
           </w:p>
           <w:p>
             <w:pPr>
@@ -1620,7 +1687,7 @@
               <w:rPr>
                 <w:rFonts w:ascii="Arial" w:hAnsi="Arial" w:cs="Arial"/>
               </w:rPr>
-              <w:t>Card sorting</w:t>
+              <w:t>Conclusion</w:t>
             </w:r>
           </w:p>
           <w:p>
@@ -1630,19 +1697,17 @@
                 <w:rFonts w:ascii="Arial" w:hAnsi="Arial" w:cs="Arial"/>
                 <w:b/>
                 <w:bCs/>
-                <w:i/>
-                <w:sz w:val="22"/>
-              </w:rPr>
-            </w:pPr>
-          </w:p>
-          <w:p>
-            <w:pPr>
-              <w:spacing w:before="40" w:after="20"/>
-              <w:rPr>
-                <w:rFonts w:ascii="Arial" w:hAnsi="Arial" w:cs="Arial"/>
-                <w:b/>
-                <w:bCs/>
-                <w:i/>
+                <w:sz w:val="22"/>
+              </w:rPr>
+            </w:pPr>
+          </w:p>
+          <w:p>
+            <w:pPr>
+              <w:spacing w:before="40" w:after="20"/>
+              <w:rPr>
+                <w:rFonts w:ascii="Arial" w:hAnsi="Arial" w:cs="Arial"/>
+                <w:b/>
+                <w:bCs/>
                 <w:sz w:val="22"/>
               </w:rPr>
             </w:pPr>
@@ -1682,119 +1747,6 @@
             <w:r>
               <w:rPr>
                 <w:rFonts w:ascii="Arial" w:hAnsi="Arial" w:cs="Arial"/>
-              </w:rPr>
-              <w:t>Site plan</w:t>
-            </w:r>
-          </w:p>
-          <w:p>
-            <w:pPr>
-              <w:spacing w:before="40" w:after="20"/>
-              <w:rPr>
-                <w:rFonts w:ascii="Arial" w:hAnsi="Arial" w:cs="Arial"/>
-                <w:b/>
-                <w:bCs/>
-                <w:i/>
-                <w:sz w:val="22"/>
-              </w:rPr>
-            </w:pPr>
-          </w:p>
-          <w:p>
-            <w:pPr>
-              <w:spacing w:before="40" w:after="20"/>
-              <w:rPr>
-                <w:rFonts w:ascii="Arial" w:hAnsi="Arial" w:cs="Arial"/>
-                <w:b/>
-                <w:bCs/>
-                <w:i/>
-                <w:sz w:val="22"/>
-              </w:rPr>
-            </w:pPr>
-          </w:p>
-          <w:p>
-            <w:pPr>
-              <w:spacing w:before="40" w:after="20"/>
-              <w:rPr>
-                <w:rFonts w:ascii="Arial" w:hAnsi="Arial" w:cs="Arial"/>
-                <w:b/>
-                <w:bCs/>
-                <w:sz w:val="22"/>
-              </w:rPr>
-            </w:pPr>
-          </w:p>
-        </w:tc>
-      </w:tr>
-      <w:tr>
-        <w:tc>
-          <w:tcPr>
-            <w:tcW w:w="5000" w:type="pct"/>
-            <w:gridSpan w:val="6"/>
-            <w:tcBorders>
-              <w:top w:val="single" w:sz="4" w:space="0" w:color="auto"/>
-              <w:left w:val="single" w:sz="4" w:space="0" w:color="auto"/>
-              <w:bottom w:val="single" w:sz="4" w:space="0" w:color="auto"/>
-              <w:right w:val="single" w:sz="4" w:space="0" w:color="auto"/>
-            </w:tcBorders>
-          </w:tcPr>
-          <w:p>
-            <w:pPr>
-              <w:spacing w:before="40" w:after="20"/>
-              <w:rPr>
-                <w:rFonts w:ascii="Arial" w:hAnsi="Arial" w:cs="Arial"/>
-              </w:rPr>
-            </w:pPr>
-            <w:r>
-              <w:rPr>
-                <w:rFonts w:ascii="Arial" w:hAnsi="Arial" w:cs="Arial"/>
-              </w:rPr>
-              <w:t>Conclusion</w:t>
-            </w:r>
-          </w:p>
-          <w:p>
-            <w:pPr>
-              <w:spacing w:before="40" w:after="20"/>
-              <w:rPr>
-                <w:rFonts w:ascii="Arial" w:hAnsi="Arial" w:cs="Arial"/>
-                <w:b/>
-                <w:bCs/>
-                <w:sz w:val="22"/>
-              </w:rPr>
-            </w:pPr>
-          </w:p>
-          <w:p>
-            <w:pPr>
-              <w:spacing w:before="40" w:after="20"/>
-              <w:rPr>
-                <w:rFonts w:ascii="Arial" w:hAnsi="Arial" w:cs="Arial"/>
-                <w:b/>
-                <w:bCs/>
-                <w:sz w:val="22"/>
-              </w:rPr>
-            </w:pPr>
-          </w:p>
-        </w:tc>
-      </w:tr>
-      <w:tr>
-        <w:tc>
-          <w:tcPr>
-            <w:tcW w:w="5000" w:type="pct"/>
-            <w:gridSpan w:val="6"/>
-            <w:tcBorders>
-              <w:top w:val="single" w:sz="4" w:space="0" w:color="auto"/>
-              <w:left w:val="single" w:sz="4" w:space="0" w:color="auto"/>
-              <w:bottom w:val="single" w:sz="4" w:space="0" w:color="auto"/>
-              <w:right w:val="single" w:sz="4" w:space="0" w:color="auto"/>
-            </w:tcBorders>
-          </w:tcPr>
-          <w:p>
-            <w:pPr>
-              <w:spacing w:before="40" w:after="20"/>
-              <w:rPr>
-                <w:rFonts w:ascii="Arial" w:hAnsi="Arial" w:cs="Arial"/>
-              </w:rPr>
-            </w:pPr>
-            <w:r>
-              <w:rPr>
-                <w:rFonts w:ascii="Arial" w:hAnsi="Arial" w:cs="Arial"/>
                 <w:b/>
               </w:rPr>
               <w:t>Review</w:t>
@@ -1809,84 +1761,32 @@
               <w:rPr>
                 <w:rFonts w:ascii="Arial" w:hAnsi="Arial" w:cs="Arial"/>
               </w:rPr>
-              <w:t>Proposal document</w:t>
-            </w:r>
-          </w:p>
-          <w:p>
-            <w:pPr>
-              <w:spacing w:before="40" w:after="20"/>
-              <w:rPr>
-                <w:rFonts w:ascii="Arial" w:hAnsi="Arial" w:cs="Arial"/>
-                <w:b/>
-                <w:bCs/>
-                <w:i/>
-                <w:sz w:val="22"/>
-              </w:rPr>
-            </w:pPr>
-          </w:p>
-          <w:p>
-            <w:pPr>
-              <w:spacing w:before="40" w:after="20"/>
-              <w:rPr>
-                <w:rFonts w:ascii="Arial" w:hAnsi="Arial" w:cs="Arial"/>
-                <w:b/>
-                <w:bCs/>
-                <w:i/>
-                <w:sz w:val="22"/>
-              </w:rPr>
-            </w:pPr>
-          </w:p>
-          <w:p>
-            <w:pPr>
-              <w:spacing w:before="40" w:after="20"/>
-              <w:rPr>
-                <w:rFonts w:ascii="Arial" w:hAnsi="Arial" w:cs="Arial"/>
-                <w:b/>
-                <w:bCs/>
-                <w:sz w:val="22"/>
-              </w:rPr>
-            </w:pPr>
-          </w:p>
-        </w:tc>
-      </w:tr>
-      <w:tr>
-        <w:tc>
-          <w:tcPr>
-            <w:tcW w:w="5000" w:type="pct"/>
-            <w:gridSpan w:val="6"/>
-            <w:tcBorders>
-              <w:top w:val="single" w:sz="4" w:space="0" w:color="auto"/>
-              <w:left w:val="single" w:sz="4" w:space="0" w:color="auto"/>
-              <w:bottom w:val="single" w:sz="4" w:space="0" w:color="auto"/>
-              <w:right w:val="single" w:sz="4" w:space="0" w:color="auto"/>
-            </w:tcBorders>
-          </w:tcPr>
-          <w:p>
-            <w:pPr>
-              <w:spacing w:before="40" w:after="20"/>
-              <w:rPr>
-                <w:rFonts w:ascii="Arial" w:hAnsi="Arial" w:cs="Arial"/>
-              </w:rPr>
-            </w:pPr>
-            <w:r>
-              <w:rPr>
-                <w:rFonts w:ascii="Arial" w:hAnsi="Arial" w:cs="Arial"/>
-                <w:b/>
-              </w:rPr>
-              <w:t>Review</w:t>
-            </w:r>
-            <w:r>
-              <w:rPr>
-                <w:rFonts w:ascii="Arial" w:hAnsi="Arial" w:cs="Arial"/>
-              </w:rPr>
-              <w:t xml:space="preserve"> - </w:t>
-            </w:r>
-            <w:r>
-              <w:rPr>
-                <w:rFonts w:ascii="Arial" w:hAnsi="Arial" w:cs="Arial"/>
-              </w:rPr>
               <w:t xml:space="preserve">Competitor Analysis document </w:t>
             </w:r>
+          </w:p>
+          <w:p>
+            <w:pPr>
+              <w:spacing w:before="40" w:after="20"/>
+              <w:rPr>
+                <w:rFonts w:ascii="Arial" w:hAnsi="Arial" w:cs="Arial"/>
+                <w:b/>
+                <w:bCs/>
+                <w:i/>
+                <w:sz w:val="22"/>
+              </w:rPr>
+            </w:pPr>
+          </w:p>
+          <w:p>
+            <w:pPr>
+              <w:spacing w:before="40" w:after="20"/>
+              <w:rPr>
+                <w:rFonts w:ascii="Arial" w:hAnsi="Arial" w:cs="Arial"/>
+                <w:b/>
+                <w:bCs/>
+                <w:i/>
+                <w:sz w:val="22"/>
+              </w:rPr>
+            </w:pPr>
           </w:p>
           <w:p>
             <w:pPr>
@@ -2109,38 +2009,6 @@
                 <w:sz w:val="22"/>
               </w:rPr>
             </w:pPr>
-            <w:r>
-              <w:rPr>
-                <w:rFonts w:ascii="Arial" w:hAnsi="Arial" w:cs="Arial"/>
-                <w:b/>
-                <w:spacing w:val="-3"/>
-              </w:rPr>
-              <w:t>1</w:t>
-            </w:r>
-            <w:r>
-              <w:rPr>
-                <w:rFonts w:ascii="Arial" w:hAnsi="Arial" w:cs="Arial"/>
-                <w:b/>
-                <w:spacing w:val="-3"/>
-              </w:rPr>
-              <w:t>5</w:t>
-            </w:r>
-            <w:r>
-              <w:rPr>
-                <w:rFonts w:ascii="Arial" w:hAnsi="Arial" w:cs="Arial"/>
-                <w:b/>
-                <w:spacing w:val="-3"/>
-              </w:rPr>
-              <w:t>/12/201</w:t>
-            </w:r>
-            <w:r>
-              <w:rPr>
-                <w:rFonts w:ascii="Arial" w:hAnsi="Arial" w:cs="Arial"/>
-                <w:b/>
-                <w:spacing w:val="-3"/>
-              </w:rPr>
-              <w:t>7</w:t>
-            </w:r>
           </w:p>
         </w:tc>
         <w:tc>
@@ -2216,7 +2084,7 @@
 </file>
 
 <file path=word/endnotes.xml><?xml version="1.0" encoding="utf-8"?>
-<w:endnotes xmlns:wpc="http://schemas.microsoft.com/office/word/2010/wordprocessingCanvas" xmlns:mo="http://schemas.microsoft.com/office/mac/office/2008/main" xmlns:mc="http://schemas.openxmlformats.org/markup-compatibility/2006" xmlns:mv="urn:schemas-microsoft-com:mac:vml" xmlns:o="urn:schemas-microsoft-com:office:office" xmlns:r="http://schemas.openxmlformats.org/officeDocument/2006/relationships" xmlns:m="http://schemas.openxmlformats.org/officeDocument/2006/math" xmlns:v="urn:schemas-microsoft-com:vml" xmlns:wp14="http://schemas.microsoft.com/office/word/2010/wordprocessingDrawing" xmlns:wp="http://schemas.openxmlformats.org/drawingml/2006/wordprocessingDrawing" xmlns:w10="urn:schemas-microsoft-com:office:word" xmlns:w="http://schemas.openxmlformats.org/wordprocessingml/2006/main" xmlns:w14="http://schemas.microsoft.com/office/word/2010/wordml" xmlns:w15="http://schemas.microsoft.com/office/word/2012/wordml" xmlns:wpg="http://schemas.microsoft.com/office/word/2010/wordprocessingGroup" xmlns:wpi="http://schemas.microsoft.com/office/word/2010/wordprocessingInk" xmlns:wne="http://schemas.microsoft.com/office/word/2006/wordml" xmlns:wps="http://schemas.microsoft.com/office/word/2010/wordprocessingShape" mc:Ignorable="w14 w15 wp14">
+<w:endnotes xmlns:wpc="http://schemas.microsoft.com/office/word/2010/wordprocessingCanvas" xmlns:cx="http://schemas.microsoft.com/office/drawing/2014/chartex" xmlns:cx1="http://schemas.microsoft.com/office/drawing/2015/9/8/chartex" xmlns:cx2="http://schemas.microsoft.com/office/drawing/2015/10/21/chartex" xmlns:cx3="http://schemas.microsoft.com/office/drawing/2016/5/9/chartex" xmlns:cx4="http://schemas.microsoft.com/office/drawing/2016/5/10/chartex" xmlns:cx5="http://schemas.microsoft.com/office/drawing/2016/5/11/chartex" xmlns:cx6="http://schemas.microsoft.com/office/drawing/2016/5/12/chartex" xmlns:cx7="http://schemas.microsoft.com/office/drawing/2016/5/13/chartex" xmlns:cx8="http://schemas.microsoft.com/office/drawing/2016/5/14/chartex" xmlns:mc="http://schemas.openxmlformats.org/markup-compatibility/2006" xmlns:aink="http://schemas.microsoft.com/office/drawing/2016/ink" xmlns:am3d="http://schemas.microsoft.com/office/drawing/2017/model3d" xmlns:o="urn:schemas-microsoft-com:office:office" xmlns:r="http://schemas.openxmlformats.org/officeDocument/2006/relationships" xmlns:m="http://schemas.openxmlformats.org/officeDocument/2006/math" xmlns:v="urn:schemas-microsoft-com:vml" xmlns:wp14="http://schemas.microsoft.com/office/word/2010/wordprocessingDrawing" xmlns:wp="http://schemas.openxmlformats.org/drawingml/2006/wordprocessingDrawing" xmlns:w10="urn:schemas-microsoft-com:office:word" xmlns:w="http://schemas.openxmlformats.org/wordprocessingml/2006/main" xmlns:w14="http://schemas.microsoft.com/office/word/2010/wordml" xmlns:w15="http://schemas.microsoft.com/office/word/2012/wordml" xmlns:w16cid="http://schemas.microsoft.com/office/word/2016/wordml/cid" xmlns:w16se="http://schemas.microsoft.com/office/word/2015/wordml/symex" xmlns:wpg="http://schemas.microsoft.com/office/word/2010/wordprocessingGroup" xmlns:wpi="http://schemas.microsoft.com/office/word/2010/wordprocessingInk" xmlns:wne="http://schemas.microsoft.com/office/word/2006/wordml" xmlns:wps="http://schemas.microsoft.com/office/word/2010/wordprocessingShape" mc:Ignorable="w14 w15 w16se w16cid wp14">
   <w:endnote w:type="separator" w:id="-1">
     <w:p>
       <w:r>
@@ -2235,7 +2103,7 @@
 </file>
 
 <file path=word/footer1.xml><?xml version="1.0" encoding="utf-8"?>
-<w:ftr xmlns:wpc="http://schemas.microsoft.com/office/word/2010/wordprocessingCanvas" xmlns:mo="http://schemas.microsoft.com/office/mac/office/2008/main" xmlns:mc="http://schemas.openxmlformats.org/markup-compatibility/2006" xmlns:mv="urn:schemas-microsoft-com:mac:vml" xmlns:o="urn:schemas-microsoft-com:office:office" xmlns:r="http://schemas.openxmlformats.org/officeDocument/2006/relationships" xmlns:m="http://schemas.openxmlformats.org/officeDocument/2006/math" xmlns:v="urn:schemas-microsoft-com:vml" xmlns:wp14="http://schemas.microsoft.com/office/word/2010/wordprocessingDrawing" xmlns:wp="http://schemas.openxmlformats.org/drawingml/2006/wordprocessingDrawing" xmlns:w10="urn:schemas-microsoft-com:office:word" xmlns:w="http://schemas.openxmlformats.org/wordprocessingml/2006/main" xmlns:w14="http://schemas.microsoft.com/office/word/2010/wordml" xmlns:w15="http://schemas.microsoft.com/office/word/2012/wordml" xmlns:wpg="http://schemas.microsoft.com/office/word/2010/wordprocessingGroup" xmlns:wpi="http://schemas.microsoft.com/office/word/2010/wordprocessingInk" xmlns:wne="http://schemas.microsoft.com/office/word/2006/wordml" xmlns:wps="http://schemas.microsoft.com/office/word/2010/wordprocessingShape" mc:Ignorable="w14 w15 wp14">
+<w:ftr xmlns:wpc="http://schemas.microsoft.com/office/word/2010/wordprocessingCanvas" xmlns:cx="http://schemas.microsoft.com/office/drawing/2014/chartex" xmlns:cx1="http://schemas.microsoft.com/office/drawing/2015/9/8/chartex" xmlns:cx2="http://schemas.microsoft.com/office/drawing/2015/10/21/chartex" xmlns:cx3="http://schemas.microsoft.com/office/drawing/2016/5/9/chartex" xmlns:cx4="http://schemas.microsoft.com/office/drawing/2016/5/10/chartex" xmlns:cx5="http://schemas.microsoft.com/office/drawing/2016/5/11/chartex" xmlns:cx6="http://schemas.microsoft.com/office/drawing/2016/5/12/chartex" xmlns:cx7="http://schemas.microsoft.com/office/drawing/2016/5/13/chartex" xmlns:cx8="http://schemas.microsoft.com/office/drawing/2016/5/14/chartex" xmlns:mc="http://schemas.openxmlformats.org/markup-compatibility/2006" xmlns:aink="http://schemas.microsoft.com/office/drawing/2016/ink" xmlns:am3d="http://schemas.microsoft.com/office/drawing/2017/model3d" xmlns:o="urn:schemas-microsoft-com:office:office" xmlns:r="http://schemas.openxmlformats.org/officeDocument/2006/relationships" xmlns:m="http://schemas.openxmlformats.org/officeDocument/2006/math" xmlns:v="urn:schemas-microsoft-com:vml" xmlns:wp14="http://schemas.microsoft.com/office/word/2010/wordprocessingDrawing" xmlns:wp="http://schemas.openxmlformats.org/drawingml/2006/wordprocessingDrawing" xmlns:w10="urn:schemas-microsoft-com:office:word" xmlns:w="http://schemas.openxmlformats.org/wordprocessingml/2006/main" xmlns:w14="http://schemas.microsoft.com/office/word/2010/wordml" xmlns:w15="http://schemas.microsoft.com/office/word/2012/wordml" xmlns:w16cid="http://schemas.microsoft.com/office/word/2016/wordml/cid" xmlns:w16se="http://schemas.microsoft.com/office/word/2015/wordml/symex" xmlns:wpg="http://schemas.microsoft.com/office/word/2010/wordprocessingGroup" xmlns:wpi="http://schemas.microsoft.com/office/word/2010/wordprocessingInk" xmlns:wne="http://schemas.microsoft.com/office/word/2006/wordml" xmlns:wps="http://schemas.microsoft.com/office/word/2010/wordprocessingShape" mc:Ignorable="w14 w15 w16se w16cid wp14">
   <w:p>
     <w:pPr>
       <w:pStyle w:val="Footer"/>
@@ -2273,7 +2141,7 @@
 </file>
 
 <file path=word/footer2.xml><?xml version="1.0" encoding="utf-8"?>
-<w:ftr xmlns:wpc="http://schemas.microsoft.com/office/word/2010/wordprocessingCanvas" xmlns:mo="http://schemas.microsoft.com/office/mac/office/2008/main" xmlns:mc="http://schemas.openxmlformats.org/markup-compatibility/2006" xmlns:mv="urn:schemas-microsoft-com:mac:vml" xmlns:o="urn:schemas-microsoft-com:office:office" xmlns:r="http://schemas.openxmlformats.org/officeDocument/2006/relationships" xmlns:m="http://schemas.openxmlformats.org/officeDocument/2006/math" xmlns:v="urn:schemas-microsoft-com:vml" xmlns:wp14="http://schemas.microsoft.com/office/word/2010/wordprocessingDrawing" xmlns:wp="http://schemas.openxmlformats.org/drawingml/2006/wordprocessingDrawing" xmlns:w10="urn:schemas-microsoft-com:office:word" xmlns:w="http://schemas.openxmlformats.org/wordprocessingml/2006/main" xmlns:w14="http://schemas.microsoft.com/office/word/2010/wordml" xmlns:w15="http://schemas.microsoft.com/office/word/2012/wordml" xmlns:wpg="http://schemas.microsoft.com/office/word/2010/wordprocessingGroup" xmlns:wpi="http://schemas.microsoft.com/office/word/2010/wordprocessingInk" xmlns:wne="http://schemas.microsoft.com/office/word/2006/wordml" xmlns:wps="http://schemas.microsoft.com/office/word/2010/wordprocessingShape" mc:Ignorable="w14 w15 wp14">
+<w:ftr xmlns:wpc="http://schemas.microsoft.com/office/word/2010/wordprocessingCanvas" xmlns:cx="http://schemas.microsoft.com/office/drawing/2014/chartex" xmlns:cx1="http://schemas.microsoft.com/office/drawing/2015/9/8/chartex" xmlns:cx2="http://schemas.microsoft.com/office/drawing/2015/10/21/chartex" xmlns:cx3="http://schemas.microsoft.com/office/drawing/2016/5/9/chartex" xmlns:cx4="http://schemas.microsoft.com/office/drawing/2016/5/10/chartex" xmlns:cx5="http://schemas.microsoft.com/office/drawing/2016/5/11/chartex" xmlns:cx6="http://schemas.microsoft.com/office/drawing/2016/5/12/chartex" xmlns:cx7="http://schemas.microsoft.com/office/drawing/2016/5/13/chartex" xmlns:cx8="http://schemas.microsoft.com/office/drawing/2016/5/14/chartex" xmlns:mc="http://schemas.openxmlformats.org/markup-compatibility/2006" xmlns:aink="http://schemas.microsoft.com/office/drawing/2016/ink" xmlns:am3d="http://schemas.microsoft.com/office/drawing/2017/model3d" xmlns:o="urn:schemas-microsoft-com:office:office" xmlns:r="http://schemas.openxmlformats.org/officeDocument/2006/relationships" xmlns:m="http://schemas.openxmlformats.org/officeDocument/2006/math" xmlns:v="urn:schemas-microsoft-com:vml" xmlns:wp14="http://schemas.microsoft.com/office/word/2010/wordprocessingDrawing" xmlns:wp="http://schemas.openxmlformats.org/drawingml/2006/wordprocessingDrawing" xmlns:w10="urn:schemas-microsoft-com:office:word" xmlns:w="http://schemas.openxmlformats.org/wordprocessingml/2006/main" xmlns:w14="http://schemas.microsoft.com/office/word/2010/wordml" xmlns:w15="http://schemas.microsoft.com/office/word/2012/wordml" xmlns:w16cid="http://schemas.microsoft.com/office/word/2016/wordml/cid" xmlns:w16se="http://schemas.microsoft.com/office/word/2015/wordml/symex" xmlns:wpg="http://schemas.microsoft.com/office/word/2010/wordprocessingGroup" xmlns:wpi="http://schemas.microsoft.com/office/word/2010/wordprocessingInk" xmlns:wne="http://schemas.microsoft.com/office/word/2006/wordml" xmlns:wps="http://schemas.microsoft.com/office/word/2010/wordprocessingShape" mc:Ignorable="w14 w15 w16se w16cid wp14">
   <w:p>
     <w:pPr>
       <w:pStyle w:val="Footer"/>
@@ -2324,7 +2192,7 @@
 </file>
 
 <file path=word/footnotes.xml><?xml version="1.0" encoding="utf-8"?>
-<w:footnotes xmlns:wpc="http://schemas.microsoft.com/office/word/2010/wordprocessingCanvas" xmlns:mo="http://schemas.microsoft.com/office/mac/office/2008/main" xmlns:mc="http://schemas.openxmlformats.org/markup-compatibility/2006" xmlns:mv="urn:schemas-microsoft-com:mac:vml" xmlns:o="urn:schemas-microsoft-com:office:office" xmlns:r="http://schemas.openxmlformats.org/officeDocument/2006/relationships" xmlns:m="http://schemas.openxmlformats.org/officeDocument/2006/math" xmlns:v="urn:schemas-microsoft-com:vml" xmlns:wp14="http://schemas.microsoft.com/office/word/2010/wordprocessingDrawing" xmlns:wp="http://schemas.openxmlformats.org/drawingml/2006/wordprocessingDrawing" xmlns:w10="urn:schemas-microsoft-com:office:word" xmlns:w="http://schemas.openxmlformats.org/wordprocessingml/2006/main" xmlns:w14="http://schemas.microsoft.com/office/word/2010/wordml" xmlns:w15="http://schemas.microsoft.com/office/word/2012/wordml" xmlns:wpg="http://schemas.microsoft.com/office/word/2010/wordprocessingGroup" xmlns:wpi="http://schemas.microsoft.com/office/word/2010/wordprocessingInk" xmlns:wne="http://schemas.microsoft.com/office/word/2006/wordml" xmlns:wps="http://schemas.microsoft.com/office/word/2010/wordprocessingShape" mc:Ignorable="w14 w15 wp14">
+<w:footnotes xmlns:wpc="http://schemas.microsoft.com/office/word/2010/wordprocessingCanvas" xmlns:cx="http://schemas.microsoft.com/office/drawing/2014/chartex" xmlns:cx1="http://schemas.microsoft.com/office/drawing/2015/9/8/chartex" xmlns:cx2="http://schemas.microsoft.com/office/drawing/2015/10/21/chartex" xmlns:cx3="http://schemas.microsoft.com/office/drawing/2016/5/9/chartex" xmlns:cx4="http://schemas.microsoft.com/office/drawing/2016/5/10/chartex" xmlns:cx5="http://schemas.microsoft.com/office/drawing/2016/5/11/chartex" xmlns:cx6="http://schemas.microsoft.com/office/drawing/2016/5/12/chartex" xmlns:cx7="http://schemas.microsoft.com/office/drawing/2016/5/13/chartex" xmlns:cx8="http://schemas.microsoft.com/office/drawing/2016/5/14/chartex" xmlns:mc="http://schemas.openxmlformats.org/markup-compatibility/2006" xmlns:aink="http://schemas.microsoft.com/office/drawing/2016/ink" xmlns:am3d="http://schemas.microsoft.com/office/drawing/2017/model3d" xmlns:o="urn:schemas-microsoft-com:office:office" xmlns:r="http://schemas.openxmlformats.org/officeDocument/2006/relationships" xmlns:m="http://schemas.openxmlformats.org/officeDocument/2006/math" xmlns:v="urn:schemas-microsoft-com:vml" xmlns:wp14="http://schemas.microsoft.com/office/word/2010/wordprocessingDrawing" xmlns:wp="http://schemas.openxmlformats.org/drawingml/2006/wordprocessingDrawing" xmlns:w10="urn:schemas-microsoft-com:office:word" xmlns:w="http://schemas.openxmlformats.org/wordprocessingml/2006/main" xmlns:w14="http://schemas.microsoft.com/office/word/2010/wordml" xmlns:w15="http://schemas.microsoft.com/office/word/2012/wordml" xmlns:w16cid="http://schemas.microsoft.com/office/word/2016/wordml/cid" xmlns:w16se="http://schemas.microsoft.com/office/word/2015/wordml/symex" xmlns:wpg="http://schemas.microsoft.com/office/word/2010/wordprocessingGroup" xmlns:wpi="http://schemas.microsoft.com/office/word/2010/wordprocessingInk" xmlns:wne="http://schemas.microsoft.com/office/word/2006/wordml" xmlns:wps="http://schemas.microsoft.com/office/word/2010/wordprocessingShape" mc:Ignorable="w14 w15 w16se w16cid wp14">
   <w:footnote w:type="separator" w:id="-1">
     <w:p>
       <w:r>
@@ -2343,7 +2211,7 @@
 </file>
 
 <file path=word/header1.xml><?xml version="1.0" encoding="utf-8"?>
-<w:hdr xmlns:wpc="http://schemas.microsoft.com/office/word/2010/wordprocessingCanvas" xmlns:mo="http://schemas.microsoft.com/office/mac/office/2008/main" xmlns:mc="http://schemas.openxmlformats.org/markup-compatibility/2006" xmlns:mv="urn:schemas-microsoft-com:mac:vml" xmlns:o="urn:schemas-microsoft-com:office:office" xmlns:r="http://schemas.openxmlformats.org/officeDocument/2006/relationships" xmlns:m="http://schemas.openxmlformats.org/officeDocument/2006/math" xmlns:v="urn:schemas-microsoft-com:vml" xmlns:wp14="http://schemas.microsoft.com/office/word/2010/wordprocessingDrawing" xmlns:wp="http://schemas.openxmlformats.org/drawingml/2006/wordprocessingDrawing" xmlns:w10="urn:schemas-microsoft-com:office:word" xmlns:w="http://schemas.openxmlformats.org/wordprocessingml/2006/main" xmlns:w14="http://schemas.microsoft.com/office/word/2010/wordml" xmlns:w15="http://schemas.microsoft.com/office/word/2012/wordml" xmlns:wpg="http://schemas.microsoft.com/office/word/2010/wordprocessingGroup" xmlns:wpi="http://schemas.microsoft.com/office/word/2010/wordprocessingInk" xmlns:wne="http://schemas.microsoft.com/office/word/2006/wordml" xmlns:wps="http://schemas.microsoft.com/office/word/2010/wordprocessingShape" mc:Ignorable="w14 w15 wp14">
+<w:hdr xmlns:wpc="http://schemas.microsoft.com/office/word/2010/wordprocessingCanvas" xmlns:cx="http://schemas.microsoft.com/office/drawing/2014/chartex" xmlns:cx1="http://schemas.microsoft.com/office/drawing/2015/9/8/chartex" xmlns:cx2="http://schemas.microsoft.com/office/drawing/2015/10/21/chartex" xmlns:cx3="http://schemas.microsoft.com/office/drawing/2016/5/9/chartex" xmlns:cx4="http://schemas.microsoft.com/office/drawing/2016/5/10/chartex" xmlns:cx5="http://schemas.microsoft.com/office/drawing/2016/5/11/chartex" xmlns:cx6="http://schemas.microsoft.com/office/drawing/2016/5/12/chartex" xmlns:cx7="http://schemas.microsoft.com/office/drawing/2016/5/13/chartex" xmlns:cx8="http://schemas.microsoft.com/office/drawing/2016/5/14/chartex" xmlns:mc="http://schemas.openxmlformats.org/markup-compatibility/2006" xmlns:aink="http://schemas.microsoft.com/office/drawing/2016/ink" xmlns:am3d="http://schemas.microsoft.com/office/drawing/2017/model3d" xmlns:o="urn:schemas-microsoft-com:office:office" xmlns:r="http://schemas.openxmlformats.org/officeDocument/2006/relationships" xmlns:m="http://schemas.openxmlformats.org/officeDocument/2006/math" xmlns:v="urn:schemas-microsoft-com:vml" xmlns:wp14="http://schemas.microsoft.com/office/word/2010/wordprocessingDrawing" xmlns:wp="http://schemas.openxmlformats.org/drawingml/2006/wordprocessingDrawing" xmlns:w10="urn:schemas-microsoft-com:office:word" xmlns:w="http://schemas.openxmlformats.org/wordprocessingml/2006/main" xmlns:w14="http://schemas.microsoft.com/office/word/2010/wordml" xmlns:w15="http://schemas.microsoft.com/office/word/2012/wordml" xmlns:w16cid="http://schemas.microsoft.com/office/word/2016/wordml/cid" xmlns:w16se="http://schemas.microsoft.com/office/word/2015/wordml/symex" xmlns:wpg="http://schemas.microsoft.com/office/word/2010/wordprocessingGroup" xmlns:wpi="http://schemas.microsoft.com/office/word/2010/wordprocessingInk" xmlns:wne="http://schemas.microsoft.com/office/word/2006/wordml" xmlns:wps="http://schemas.microsoft.com/office/word/2010/wordprocessingShape" mc:Ignorable="w14 w15 w16se w16cid wp14">
   <w:p>
     <w:pPr>
       <w:suppressAutoHyphens/>
@@ -2394,24 +2262,6 @@
         <w:spacing w:val="-3"/>
       </w:rPr>
       <w:t>Information and Communications</w:t>
-    </w:r>
-  </w:p>
-  <w:p>
-    <w:pPr>
-      <w:pStyle w:val="Header"/>
-      <w:rPr>
-        <w:rFonts w:ascii="Arial" w:hAnsi="Arial" w:cs="Arial"/>
-        <w:b/>
-        <w:spacing w:val="-3"/>
-      </w:rPr>
-    </w:pPr>
-    <w:r>
-      <w:rPr>
-        <w:rFonts w:ascii="Arial" w:hAnsi="Arial" w:cs="Arial"/>
-        <w:b/>
-        <w:spacing w:val="-3"/>
-      </w:rPr>
-      <w:t>Web Site Development</w:t>
     </w:r>
   </w:p>
   <w:p>
@@ -2423,8 +2273,8 @@
 </file>
 
 <file path=word/numbering.xml><?xml version="1.0" encoding="utf-8"?>
-<w:numbering xmlns:wpc="http://schemas.microsoft.com/office/word/2010/wordprocessingCanvas" xmlns:mo="http://schemas.microsoft.com/office/mac/office/2008/main" xmlns:mc="http://schemas.openxmlformats.org/markup-compatibility/2006" xmlns:mv="urn:schemas-microsoft-com:mac:vml" xmlns:o="urn:schemas-microsoft-com:office:office" xmlns:r="http://schemas.openxmlformats.org/officeDocument/2006/relationships" xmlns:m="http://schemas.openxmlformats.org/officeDocument/2006/math" xmlns:v="urn:schemas-microsoft-com:vml" xmlns:wp14="http://schemas.microsoft.com/office/word/2010/wordprocessingDrawing" xmlns:wp="http://schemas.openxmlformats.org/drawingml/2006/wordprocessingDrawing" xmlns:w10="urn:schemas-microsoft-com:office:word" xmlns:w="http://schemas.openxmlformats.org/wordprocessingml/2006/main" xmlns:w14="http://schemas.microsoft.com/office/word/2010/wordml" xmlns:w15="http://schemas.microsoft.com/office/word/2012/wordml" xmlns:wpg="http://schemas.microsoft.com/office/word/2010/wordprocessingGroup" xmlns:wpi="http://schemas.microsoft.com/office/word/2010/wordprocessingInk" xmlns:wne="http://schemas.microsoft.com/office/word/2006/wordml" xmlns:wps="http://schemas.microsoft.com/office/word/2010/wordprocessingShape" mc:Ignorable="w14 w15 wp14">
-  <w:abstractNum w:abstractNumId="0">
+<w:numbering xmlns:wpc="http://schemas.microsoft.com/office/word/2010/wordprocessingCanvas" xmlns:cx="http://schemas.microsoft.com/office/drawing/2014/chartex" xmlns:cx1="http://schemas.microsoft.com/office/drawing/2015/9/8/chartex" xmlns:cx2="http://schemas.microsoft.com/office/drawing/2015/10/21/chartex" xmlns:cx3="http://schemas.microsoft.com/office/drawing/2016/5/9/chartex" xmlns:cx4="http://schemas.microsoft.com/office/drawing/2016/5/10/chartex" xmlns:cx5="http://schemas.microsoft.com/office/drawing/2016/5/11/chartex" xmlns:cx6="http://schemas.microsoft.com/office/drawing/2016/5/12/chartex" xmlns:cx7="http://schemas.microsoft.com/office/drawing/2016/5/13/chartex" xmlns:cx8="http://schemas.microsoft.com/office/drawing/2016/5/14/chartex" xmlns:mc="http://schemas.openxmlformats.org/markup-compatibility/2006" xmlns:aink="http://schemas.microsoft.com/office/drawing/2016/ink" xmlns:am3d="http://schemas.microsoft.com/office/drawing/2017/model3d" xmlns:o="urn:schemas-microsoft-com:office:office" xmlns:r="http://schemas.openxmlformats.org/officeDocument/2006/relationships" xmlns:m="http://schemas.openxmlformats.org/officeDocument/2006/math" xmlns:v="urn:schemas-microsoft-com:vml" xmlns:wp14="http://schemas.microsoft.com/office/word/2010/wordprocessingDrawing" xmlns:wp="http://schemas.openxmlformats.org/drawingml/2006/wordprocessingDrawing" xmlns:w10="urn:schemas-microsoft-com:office:word" xmlns:w="http://schemas.openxmlformats.org/wordprocessingml/2006/main" xmlns:w14="http://schemas.microsoft.com/office/word/2010/wordml" xmlns:w15="http://schemas.microsoft.com/office/word/2012/wordml" xmlns:w16cid="http://schemas.microsoft.com/office/word/2016/wordml/cid" xmlns:w16se="http://schemas.microsoft.com/office/word/2015/wordml/symex" xmlns:wpg="http://schemas.microsoft.com/office/word/2010/wordprocessingGroup" xmlns:wpi="http://schemas.microsoft.com/office/word/2010/wordprocessingInk" xmlns:wne="http://schemas.microsoft.com/office/word/2006/wordml" xmlns:wps="http://schemas.microsoft.com/office/word/2010/wordprocessingShape" mc:Ignorable="w14 w15 w16se w16cid wp14">
+  <w:abstractNum w:abstractNumId="0" w15:restartNumberingAfterBreak="0">
     <w:nsid w:val="0B501AA8"/>
     <w:multiLevelType w:val="hybridMultilevel"/>
     <w:tmpl w:val="C410246E"/>
@@ -2537,7 +2387,7 @@
       </w:pPr>
     </w:lvl>
   </w:abstractNum>
-  <w:abstractNum w:abstractNumId="1">
+  <w:abstractNum w:abstractNumId="1" w15:restartNumberingAfterBreak="0">
     <w:nsid w:val="1D1C778A"/>
     <w:multiLevelType w:val="hybridMultilevel"/>
     <w:tmpl w:val="742EA26C"/>
@@ -2677,7 +2527,7 @@
       </w:rPr>
     </w:lvl>
   </w:abstractNum>
-  <w:abstractNum w:abstractNumId="2">
+  <w:abstractNum w:abstractNumId="2" w15:restartNumberingAfterBreak="0">
     <w:nsid w:val="1EE43E77"/>
     <w:multiLevelType w:val="hybridMultilevel"/>
     <w:tmpl w:val="34784C20"/>
@@ -2790,7 +2640,7 @@
       </w:pPr>
     </w:lvl>
   </w:abstractNum>
-  <w:abstractNum w:abstractNumId="3">
+  <w:abstractNum w:abstractNumId="3" w15:restartNumberingAfterBreak="0">
     <w:nsid w:val="22A00BEB"/>
     <w:multiLevelType w:val="hybridMultilevel"/>
     <w:tmpl w:val="E8581B74"/>
@@ -2903,7 +2753,7 @@
       </w:rPr>
     </w:lvl>
   </w:abstractNum>
-  <w:abstractNum w:abstractNumId="4">
+  <w:abstractNum w:abstractNumId="4" w15:restartNumberingAfterBreak="0">
     <w:nsid w:val="29001B98"/>
     <w:multiLevelType w:val="hybridMultilevel"/>
     <w:tmpl w:val="74507B38"/>
@@ -3043,7 +2893,7 @@
       </w:rPr>
     </w:lvl>
   </w:abstractNum>
-  <w:abstractNum w:abstractNumId="5">
+  <w:abstractNum w:abstractNumId="5" w15:restartNumberingAfterBreak="0">
     <w:nsid w:val="3C3F0B0C"/>
     <w:multiLevelType w:val="hybridMultilevel"/>
     <w:tmpl w:val="E40C39A0"/>
@@ -3183,7 +3033,7 @@
       </w:rPr>
     </w:lvl>
   </w:abstractNum>
-  <w:abstractNum w:abstractNumId="6">
+  <w:abstractNum w:abstractNumId="6" w15:restartNumberingAfterBreak="0">
     <w:nsid w:val="3E145822"/>
     <w:multiLevelType w:val="hybridMultilevel"/>
     <w:tmpl w:val="BA1A2E44"/>
@@ -3293,7 +3143,7 @@
       </w:pPr>
     </w:lvl>
   </w:abstractNum>
-  <w:abstractNum w:abstractNumId="7">
+  <w:abstractNum w:abstractNumId="7" w15:restartNumberingAfterBreak="0">
     <w:nsid w:val="463944F5"/>
     <w:multiLevelType w:val="hybridMultilevel"/>
     <w:tmpl w:val="79C64422"/>
@@ -3433,7 +3283,7 @@
       </w:rPr>
     </w:lvl>
   </w:abstractNum>
-  <w:abstractNum w:abstractNumId="8">
+  <w:abstractNum w:abstractNumId="8" w15:restartNumberingAfterBreak="0">
     <w:nsid w:val="49980C40"/>
     <w:multiLevelType w:val="hybridMultilevel"/>
     <w:tmpl w:val="544076D0"/>
@@ -3519,7 +3369,7 @@
       </w:pPr>
     </w:lvl>
   </w:abstractNum>
-  <w:abstractNum w:abstractNumId="9">
+  <w:abstractNum w:abstractNumId="9" w15:restartNumberingAfterBreak="0">
     <w:nsid w:val="4DC37F4F"/>
     <w:multiLevelType w:val="hybridMultilevel"/>
     <w:tmpl w:val="8216FB42"/>
@@ -3605,7 +3455,7 @@
       </w:pPr>
     </w:lvl>
   </w:abstractNum>
-  <w:abstractNum w:abstractNumId="10">
+  <w:abstractNum w:abstractNumId="10" w15:restartNumberingAfterBreak="0">
     <w:nsid w:val="551550D3"/>
     <w:multiLevelType w:val="hybridMultilevel"/>
     <w:tmpl w:val="B2A63560"/>
@@ -3718,7 +3568,7 @@
       </w:pPr>
     </w:lvl>
   </w:abstractNum>
-  <w:abstractNum w:abstractNumId="11">
+  <w:abstractNum w:abstractNumId="11" w15:restartNumberingAfterBreak="0">
     <w:nsid w:val="5BE952D5"/>
     <w:multiLevelType w:val="hybridMultilevel"/>
     <w:tmpl w:val="1728C2F6"/>
@@ -3898,7 +3748,7 @@
 </file>
 
 <file path=word/styles.xml><?xml version="1.0" encoding="utf-8"?>
-<w:styles xmlns:mc="http://schemas.openxmlformats.org/markup-compatibility/2006" xmlns:r="http://schemas.openxmlformats.org/officeDocument/2006/relationships" xmlns:w="http://schemas.openxmlformats.org/wordprocessingml/2006/main" xmlns:w14="http://schemas.microsoft.com/office/word/2010/wordml" xmlns:w15="http://schemas.microsoft.com/office/word/2012/wordml" mc:Ignorable="w14 w15">
+<w:styles xmlns:mc="http://schemas.openxmlformats.org/markup-compatibility/2006" xmlns:r="http://schemas.openxmlformats.org/officeDocument/2006/relationships" xmlns:w="http://schemas.openxmlformats.org/wordprocessingml/2006/main" xmlns:w14="http://schemas.microsoft.com/office/word/2010/wordml" xmlns:w15="http://schemas.microsoft.com/office/word/2012/wordml" xmlns:w16cid="http://schemas.microsoft.com/office/word/2016/wordml/cid" xmlns:w16se="http://schemas.microsoft.com/office/word/2015/wordml/symex" mc:Ignorable="w14 w15 w16se w16cid">
   <w:docDefaults>
     <w:rPrDefault>
       <w:rPr>
@@ -3908,7 +3758,7 @@
     </w:rPrDefault>
     <w:pPrDefault/>
   </w:docDefaults>
-  <w:latentStyles w:defLockedState="0" w:defUIPriority="99" w:defSemiHidden="0" w:defUnhideWhenUsed="0" w:defQFormat="0" w:count="382">
+  <w:latentStyles w:defLockedState="0" w:defUIPriority="99" w:defSemiHidden="0" w:defUnhideWhenUsed="0" w:defQFormat="0" w:count="375">
     <w:lsdException w:name="Normal" w:uiPriority="0" w:qFormat="1"/>
     <w:lsdException w:name="heading 1" w:uiPriority="9" w:qFormat="1"/>
     <w:lsdException w:name="heading 2" w:uiPriority="9" w:qFormat="1"/>
@@ -4065,15 +3915,6 @@
     <w:lsdException w:name="Balloon Text" w:semiHidden="1" w:unhideWhenUsed="1"/>
     <w:lsdException w:name="Table Grid" w:uiPriority="59"/>
     <w:lsdException w:name="Table Theme" w:semiHidden="1" w:unhideWhenUsed="1"/>
-    <w:lsdException w:name="Note Level 1" w:semiHidden="1" w:unhideWhenUsed="1"/>
-    <w:lsdException w:name="Note Level 2" w:semiHidden="1" w:unhideWhenUsed="1"/>
-    <w:lsdException w:name="Note Level 3" w:semiHidden="1" w:unhideWhenUsed="1"/>
-    <w:lsdException w:name="Note Level 4" w:semiHidden="1" w:unhideWhenUsed="1"/>
-    <w:lsdException w:name="Note Level 5" w:semiHidden="1" w:unhideWhenUsed="1"/>
-    <w:lsdException w:name="Note Level 6" w:semiHidden="1" w:unhideWhenUsed="1"/>
-    <w:lsdException w:name="Note Level 7" w:semiHidden="1" w:unhideWhenUsed="1"/>
-    <w:lsdException w:name="Note Level 8" w:semiHidden="1" w:unhideWhenUsed="1"/>
-    <w:lsdException w:name="Note Level 9" w:semiHidden="1" w:unhideWhenUsed="1"/>
     <w:lsdException w:name="Placeholder Text" w:semiHidden="1"/>
     <w:lsdException w:name="No Spacing" w:semiHidden="1" w:uiPriority="1" w:qFormat="1"/>
     <w:lsdException w:name="Light Shading" w:uiPriority="60"/>

</xml_diff>

<commit_message>
updates following revision of sp2
marksheet and slides updated for ideation, user research and proposal.
</commit_message>
<xml_diff>
--- a/support/sp2-marksheet.docx
+++ b/support/sp2-marksheet.docx
@@ -17,17 +17,7 @@
           <w:b/>
           <w:sz w:val="44"/>
         </w:rPr>
-        <w:t>Assessm</w:t>
-      </w:r>
-      <w:bookmarkStart w:id="0" w:name="_GoBack"/>
-      <w:bookmarkEnd w:id="0"/>
-      <w:r>
-        <w:rPr>
-          <w:rFonts w:ascii="Arial" w:hAnsi="Arial" w:cs="Arial"/>
-          <w:b/>
-          <w:sz w:val="44"/>
-        </w:rPr>
-        <w:t xml:space="preserve">ent </w:t>
+        <w:t xml:space="preserve">Assessment </w:t>
       </w:r>
       <w:r>
         <w:rPr>
@@ -61,10 +51,10 @@
       </w:tblPr>
       <w:tblGrid>
         <w:gridCol w:w="2249"/>
-        <w:gridCol w:w="1402"/>
+        <w:gridCol w:w="1403"/>
         <w:gridCol w:w="960"/>
-        <w:gridCol w:w="2113"/>
-        <w:gridCol w:w="304"/>
+        <w:gridCol w:w="1602"/>
+        <w:gridCol w:w="814"/>
         <w:gridCol w:w="1748"/>
       </w:tblGrid>
       <w:tr>
@@ -155,7 +145,7 @@
         </w:tc>
         <w:tc>
           <w:tcPr>
-            <w:tcW w:w="1204" w:type="pct"/>
+            <w:tcW w:w="913" w:type="pct"/>
             <w:shd w:val="clear" w:color="auto" w:fill="E6E6E6"/>
           </w:tcPr>
           <w:p>
@@ -177,7 +167,7 @@
         </w:tc>
         <w:tc>
           <w:tcPr>
-            <w:tcW w:w="1169" w:type="pct"/>
+            <w:tcW w:w="1460" w:type="pct"/>
             <w:gridSpan w:val="2"/>
             <w:shd w:val="clear" w:color="auto" w:fill="E6E6E6"/>
           </w:tcPr>
@@ -233,7 +223,7 @@
         </w:tc>
         <w:tc>
           <w:tcPr>
-            <w:tcW w:w="1204" w:type="pct"/>
+            <w:tcW w:w="913" w:type="pct"/>
           </w:tcPr>
           <w:p>
             <w:pPr>
@@ -248,7 +238,7 @@
         </w:tc>
         <w:tc>
           <w:tcPr>
-            <w:tcW w:w="1169" w:type="pct"/>
+            <w:tcW w:w="1460" w:type="pct"/>
             <w:gridSpan w:val="2"/>
           </w:tcPr>
           <w:p>
@@ -297,7 +287,7 @@
         </w:tc>
         <w:tc>
           <w:tcPr>
-            <w:tcW w:w="1204" w:type="pct"/>
+            <w:tcW w:w="913" w:type="pct"/>
           </w:tcPr>
           <w:p>
             <w:pPr>
@@ -312,7 +302,7 @@
         </w:tc>
         <w:tc>
           <w:tcPr>
-            <w:tcW w:w="1169" w:type="pct"/>
+            <w:tcW w:w="1460" w:type="pct"/>
             <w:gridSpan w:val="2"/>
           </w:tcPr>
           <w:p>
@@ -361,7 +351,7 @@
         </w:tc>
         <w:tc>
           <w:tcPr>
-            <w:tcW w:w="1204" w:type="pct"/>
+            <w:tcW w:w="913" w:type="pct"/>
           </w:tcPr>
           <w:p>
             <w:pPr>
@@ -376,7 +366,7 @@
         </w:tc>
         <w:tc>
           <w:tcPr>
-            <w:tcW w:w="1169" w:type="pct"/>
+            <w:tcW w:w="1460" w:type="pct"/>
             <w:gridSpan w:val="2"/>
           </w:tcPr>
           <w:p>
@@ -425,7 +415,7 @@
         </w:tc>
         <w:tc>
           <w:tcPr>
-            <w:tcW w:w="1204" w:type="pct"/>
+            <w:tcW w:w="913" w:type="pct"/>
           </w:tcPr>
           <w:p>
             <w:pPr>
@@ -440,7 +430,7 @@
         </w:tc>
         <w:tc>
           <w:tcPr>
-            <w:tcW w:w="1169" w:type="pct"/>
+            <w:tcW w:w="1460" w:type="pct"/>
             <w:gridSpan w:val="2"/>
           </w:tcPr>
           <w:p>
@@ -495,7 +485,7 @@
         </w:tc>
         <w:tc>
           <w:tcPr>
-            <w:tcW w:w="1204" w:type="pct"/>
+            <w:tcW w:w="913" w:type="pct"/>
             <w:tcBorders>
               <w:bottom w:val="single" w:sz="4" w:space="0" w:color="auto"/>
             </w:tcBorders>
@@ -513,7 +503,7 @@
         </w:tc>
         <w:tc>
           <w:tcPr>
-            <w:tcW w:w="1169" w:type="pct"/>
+            <w:tcW w:w="1460" w:type="pct"/>
             <w:gridSpan w:val="2"/>
             <w:tcBorders>
               <w:bottom w:val="single" w:sz="4" w:space="0" w:color="auto"/>
@@ -554,17 +544,6 @@
                 <w:sz w:val="22"/>
               </w:rPr>
             </w:pPr>
-          </w:p>
-          <w:p>
-            <w:pPr>
-              <w:spacing w:before="80" w:after="40"/>
-              <w:rPr>
-                <w:rFonts w:ascii="Arial" w:hAnsi="Arial" w:cs="Arial"/>
-                <w:b/>
-                <w:bCs/>
-                <w:sz w:val="22"/>
-              </w:rPr>
-            </w:pPr>
             <w:r>
               <w:rPr>
                 <w:rFonts w:ascii="Arial" w:hAnsi="Arial" w:cs="Arial"/>
@@ -691,13 +670,55 @@
               <w:rPr>
                 <w:rFonts w:ascii="Arial" w:hAnsi="Arial" w:cs="Arial"/>
               </w:rPr>
+              <w:t>Proposal</w:t>
+            </w:r>
+            <w:bookmarkStart w:id="0" w:name="_GoBack"/>
+            <w:bookmarkEnd w:id="0"/>
+          </w:p>
+        </w:tc>
+        <w:tc>
+          <w:tcPr>
+            <w:tcW w:w="799" w:type="pct"/>
+          </w:tcPr>
+          <w:p>
+            <w:pPr>
+              <w:spacing w:before="40" w:after="20"/>
+              <w:rPr>
+                <w:rFonts w:ascii="Arial" w:hAnsi="Arial" w:cs="Arial"/>
+              </w:rPr>
+            </w:pPr>
+            <w:r>
+              <w:rPr>
+                <w:rFonts w:ascii="Arial" w:hAnsi="Arial" w:cs="Arial"/>
+              </w:rPr>
+              <w:sym w:font="Wingdings" w:char="F070"/>
+            </w:r>
+          </w:p>
+        </w:tc>
+        <w:tc>
+          <w:tcPr>
+            <w:tcW w:w="1460" w:type="pct"/>
+            <w:gridSpan w:val="2"/>
+          </w:tcPr>
+          <w:p>
+            <w:pPr>
+              <w:spacing w:before="40" w:after="20"/>
+              <w:rPr>
+                <w:rFonts w:ascii="Arial" w:hAnsi="Arial" w:cs="Arial"/>
+              </w:rPr>
+            </w:pPr>
+            <w:r>
+              <w:rPr>
+                <w:rFonts w:ascii="Arial" w:hAnsi="Arial" w:cs="Arial"/>
+              </w:rPr>
               <w:t>Competitor analysis</w:t>
             </w:r>
           </w:p>
         </w:tc>
         <w:tc>
           <w:tcPr>
-            <w:tcW w:w="799" w:type="pct"/>
+            <w:tcW w:w="1460" w:type="pct"/>
+            <w:gridSpan w:val="2"/>
           </w:tcPr>
           <w:p>
             <w:pPr>
@@ -714,20 +735,6 @@
             </w:r>
           </w:p>
         </w:tc>
-        <w:tc>
-          <w:tcPr>
-            <w:tcW w:w="2920" w:type="pct"/>
-            <w:gridSpan w:val="4"/>
-          </w:tcPr>
-          <w:p>
-            <w:pPr>
-              <w:spacing w:before="40" w:after="20"/>
-              <w:rPr>
-                <w:rFonts w:ascii="Arial" w:hAnsi="Arial" w:cs="Arial"/>
-              </w:rPr>
-            </w:pPr>
-          </w:p>
-        </w:tc>
       </w:tr>
       <w:tr>
         <w:tc>
@@ -770,7 +777,7 @@
         </w:tc>
         <w:tc>
           <w:tcPr>
-            <w:tcW w:w="1751" w:type="pct"/>
+            <w:tcW w:w="1460" w:type="pct"/>
             <w:gridSpan w:val="2"/>
           </w:tcPr>
           <w:p>
@@ -790,7 +797,7 @@
         </w:tc>
         <w:tc>
           <w:tcPr>
-            <w:tcW w:w="1169" w:type="pct"/>
+            <w:tcW w:w="1460" w:type="pct"/>
             <w:gridSpan w:val="2"/>
           </w:tcPr>
           <w:p>
@@ -832,17 +839,6 @@
                 <w:sz w:val="22"/>
               </w:rPr>
             </w:pPr>
-          </w:p>
-          <w:p>
-            <w:pPr>
-              <w:spacing w:before="80" w:after="40"/>
-              <w:rPr>
-                <w:rFonts w:ascii="Arial" w:hAnsi="Arial" w:cs="Arial"/>
-                <w:b/>
-                <w:bCs/>
-                <w:sz w:val="22"/>
-              </w:rPr>
-            </w:pPr>
             <w:r>
               <w:rPr>
                 <w:rFonts w:ascii="Arial" w:hAnsi="Arial" w:cs="Arial"/>
@@ -936,14 +932,6 @@
               </w:rPr>
             </w:pPr>
           </w:p>
-          <w:p>
-            <w:pPr>
-              <w:spacing w:before="40" w:after="20"/>
-              <w:rPr>
-                <w:rFonts w:ascii="Arial" w:hAnsi="Arial" w:cs="Arial"/>
-              </w:rPr>
-            </w:pPr>
-          </w:p>
         </w:tc>
       </w:tr>
       <w:tr>
@@ -1006,14 +994,6 @@
               </w:rPr>
             </w:pPr>
           </w:p>
-          <w:p>
-            <w:pPr>
-              <w:spacing w:before="40" w:after="20"/>
-              <w:rPr>
-                <w:rFonts w:ascii="Arial" w:hAnsi="Arial" w:cs="Arial"/>
-              </w:rPr>
-            </w:pPr>
-          </w:p>
         </w:tc>
       </w:tr>
       <w:tr>
@@ -1082,14 +1062,6 @@
               </w:rPr>
             </w:pPr>
           </w:p>
-          <w:p>
-            <w:pPr>
-              <w:spacing w:before="40" w:after="20"/>
-              <w:rPr>
-                <w:rFonts w:ascii="Arial" w:hAnsi="Arial" w:cs="Arial"/>
-              </w:rPr>
-            </w:pPr>
-          </w:p>
         </w:tc>
       </w:tr>
       <w:tr>
@@ -1158,11 +1130,293 @@
               </w:rPr>
             </w:pPr>
           </w:p>
-          <w:p>
-            <w:pPr>
-              <w:spacing w:before="40" w:after="20"/>
-              <w:rPr>
-                <w:rFonts w:ascii="Arial" w:hAnsi="Arial" w:cs="Arial"/>
+        </w:tc>
+      </w:tr>
+      <w:tr>
+        <w:tc>
+          <w:tcPr>
+            <w:tcW w:w="5000" w:type="pct"/>
+            <w:gridSpan w:val="6"/>
+            <w:tcBorders>
+              <w:top w:val="nil"/>
+              <w:left w:val="nil"/>
+              <w:bottom w:val="single" w:sz="4" w:space="0" w:color="auto"/>
+              <w:right w:val="nil"/>
+            </w:tcBorders>
+          </w:tcPr>
+          <w:p>
+            <w:pPr>
+              <w:spacing w:before="40" w:after="20"/>
+              <w:rPr>
+                <w:rFonts w:ascii="Arial" w:hAnsi="Arial" w:cs="Arial"/>
+                <w:b/>
+                <w:bCs/>
+                <w:i/>
+                <w:sz w:val="22"/>
+              </w:rPr>
+            </w:pPr>
+            <w:r>
+              <w:rPr>
+                <w:rFonts w:ascii="Arial" w:hAnsi="Arial" w:cs="Arial"/>
+                <w:b/>
+                <w:bCs/>
+                <w:i/>
+                <w:sz w:val="22"/>
+              </w:rPr>
+              <w:t xml:space="preserve">Notes on </w:t>
+            </w:r>
+            <w:r>
+              <w:rPr>
+                <w:rFonts w:ascii="Arial" w:hAnsi="Arial" w:cs="Arial"/>
+                <w:b/>
+                <w:bCs/>
+                <w:i/>
+                <w:sz w:val="22"/>
+              </w:rPr>
+              <w:t>Required elements</w:t>
+            </w:r>
+          </w:p>
+        </w:tc>
+      </w:tr>
+      <w:tr>
+        <w:trPr>
+          <w:trHeight w:val="1026"/>
+        </w:trPr>
+        <w:tc>
+          <w:tcPr>
+            <w:tcW w:w="5000" w:type="pct"/>
+            <w:gridSpan w:val="6"/>
+            <w:tcBorders>
+              <w:top w:val="single" w:sz="4" w:space="0" w:color="auto"/>
+              <w:left w:val="single" w:sz="4" w:space="0" w:color="auto"/>
+              <w:right w:val="single" w:sz="4" w:space="0" w:color="auto"/>
+            </w:tcBorders>
+          </w:tcPr>
+          <w:p>
+            <w:pPr>
+              <w:spacing w:before="40" w:after="20"/>
+              <w:rPr>
+                <w:rFonts w:ascii="Arial" w:hAnsi="Arial" w:cs="Arial"/>
+                <w:b/>
+                <w:bCs/>
+                <w:i/>
+                <w:sz w:val="22"/>
+              </w:rPr>
+            </w:pPr>
+            <w:r>
+              <w:rPr>
+                <w:rFonts w:ascii="Arial" w:hAnsi="Arial" w:cs="Arial"/>
+              </w:rPr>
+              <w:t>Introduction</w:t>
+            </w:r>
+            <w:r>
+              <w:rPr>
+                <w:rFonts w:ascii="Arial" w:hAnsi="Arial" w:cs="Arial"/>
+                <w:b/>
+                <w:bCs/>
+                <w:i/>
+                <w:sz w:val="22"/>
+              </w:rPr>
+              <w:t xml:space="preserve"> </w:t>
+            </w:r>
+          </w:p>
+          <w:p>
+            <w:pPr>
+              <w:spacing w:before="40" w:after="20"/>
+              <w:rPr>
+                <w:rFonts w:ascii="Arial" w:hAnsi="Arial" w:cs="Arial"/>
+                <w:b/>
+                <w:bCs/>
+                <w:sz w:val="22"/>
+              </w:rPr>
+            </w:pPr>
+          </w:p>
+        </w:tc>
+      </w:tr>
+      <w:tr>
+        <w:tc>
+          <w:tcPr>
+            <w:tcW w:w="5000" w:type="pct"/>
+            <w:gridSpan w:val="6"/>
+            <w:tcBorders>
+              <w:top w:val="single" w:sz="4" w:space="0" w:color="auto"/>
+              <w:left w:val="single" w:sz="4" w:space="0" w:color="auto"/>
+              <w:bottom w:val="single" w:sz="4" w:space="0" w:color="auto"/>
+              <w:right w:val="single" w:sz="4" w:space="0" w:color="auto"/>
+            </w:tcBorders>
+          </w:tcPr>
+          <w:p>
+            <w:pPr>
+              <w:spacing w:before="40" w:after="20"/>
+              <w:rPr>
+                <w:rFonts w:ascii="Arial" w:hAnsi="Arial" w:cs="Arial"/>
+              </w:rPr>
+            </w:pPr>
+            <w:r>
+              <w:rPr>
+                <w:rFonts w:ascii="Arial" w:hAnsi="Arial" w:cs="Arial"/>
+              </w:rPr>
+              <w:t>Ideation</w:t>
+            </w:r>
+          </w:p>
+          <w:p>
+            <w:pPr>
+              <w:spacing w:before="40" w:after="20"/>
+              <w:rPr>
+                <w:rFonts w:ascii="Arial" w:hAnsi="Arial" w:cs="Arial"/>
+                <w:b/>
+                <w:bCs/>
+                <w:i/>
+                <w:sz w:val="22"/>
+              </w:rPr>
+            </w:pPr>
+          </w:p>
+          <w:p>
+            <w:pPr>
+              <w:spacing w:before="40" w:after="20"/>
+              <w:rPr>
+                <w:rFonts w:ascii="Arial" w:hAnsi="Arial" w:cs="Arial"/>
+                <w:b/>
+                <w:bCs/>
+                <w:i/>
+                <w:sz w:val="22"/>
+              </w:rPr>
+            </w:pPr>
+          </w:p>
+          <w:p>
+            <w:pPr>
+              <w:spacing w:before="40" w:after="20"/>
+              <w:rPr>
+                <w:rFonts w:ascii="Arial" w:hAnsi="Arial" w:cs="Arial"/>
+                <w:b/>
+                <w:bCs/>
+                <w:sz w:val="22"/>
+              </w:rPr>
+            </w:pPr>
+          </w:p>
+        </w:tc>
+      </w:tr>
+      <w:tr>
+        <w:tc>
+          <w:tcPr>
+            <w:tcW w:w="5000" w:type="pct"/>
+            <w:gridSpan w:val="6"/>
+            <w:tcBorders>
+              <w:top w:val="single" w:sz="4" w:space="0" w:color="auto"/>
+              <w:left w:val="single" w:sz="4" w:space="0" w:color="auto"/>
+              <w:bottom w:val="single" w:sz="4" w:space="0" w:color="auto"/>
+              <w:right w:val="single" w:sz="4" w:space="0" w:color="auto"/>
+            </w:tcBorders>
+          </w:tcPr>
+          <w:p>
+            <w:pPr>
+              <w:spacing w:before="40" w:after="20"/>
+              <w:rPr>
+                <w:rFonts w:ascii="Arial" w:hAnsi="Arial" w:cs="Arial"/>
+              </w:rPr>
+            </w:pPr>
+            <w:r>
+              <w:rPr>
+                <w:rFonts w:ascii="Arial" w:hAnsi="Arial" w:cs="Arial"/>
+              </w:rPr>
+              <w:t>User research</w:t>
+            </w:r>
+          </w:p>
+          <w:p>
+            <w:pPr>
+              <w:spacing w:before="40" w:after="20"/>
+              <w:rPr>
+                <w:rFonts w:ascii="Arial" w:hAnsi="Arial" w:cs="Arial"/>
+                <w:b/>
+                <w:bCs/>
+                <w:i/>
+                <w:sz w:val="22"/>
+              </w:rPr>
+            </w:pPr>
+          </w:p>
+          <w:p>
+            <w:pPr>
+              <w:spacing w:before="40" w:after="20"/>
+              <w:rPr>
+                <w:rFonts w:ascii="Arial" w:hAnsi="Arial" w:cs="Arial"/>
+                <w:b/>
+                <w:bCs/>
+                <w:i/>
+                <w:sz w:val="22"/>
+              </w:rPr>
+            </w:pPr>
+          </w:p>
+          <w:p>
+            <w:pPr>
+              <w:spacing w:before="40" w:after="20"/>
+              <w:rPr>
+                <w:rFonts w:ascii="Arial" w:hAnsi="Arial" w:cs="Arial"/>
+                <w:b/>
+                <w:bCs/>
+                <w:sz w:val="22"/>
+              </w:rPr>
+            </w:pPr>
+          </w:p>
+        </w:tc>
+      </w:tr>
+      <w:tr>
+        <w:tc>
+          <w:tcPr>
+            <w:tcW w:w="5000" w:type="pct"/>
+            <w:gridSpan w:val="6"/>
+            <w:tcBorders>
+              <w:top w:val="single" w:sz="4" w:space="0" w:color="auto"/>
+              <w:left w:val="single" w:sz="4" w:space="0" w:color="auto"/>
+              <w:bottom w:val="single" w:sz="4" w:space="0" w:color="auto"/>
+              <w:right w:val="single" w:sz="4" w:space="0" w:color="auto"/>
+            </w:tcBorders>
+          </w:tcPr>
+          <w:p>
+            <w:pPr>
+              <w:spacing w:before="40" w:after="20"/>
+              <w:rPr>
+                <w:rFonts w:ascii="Arial" w:hAnsi="Arial" w:cs="Arial"/>
+              </w:rPr>
+            </w:pPr>
+            <w:r>
+              <w:rPr>
+                <w:rFonts w:ascii="Arial" w:hAnsi="Arial" w:cs="Arial"/>
+              </w:rPr>
+              <w:t>Proposal</w:t>
+            </w:r>
+          </w:p>
+          <w:p>
+            <w:pPr>
+              <w:spacing w:before="40" w:after="20"/>
+              <w:rPr>
+                <w:rFonts w:ascii="Arial" w:hAnsi="Arial" w:cs="Arial"/>
+                <w:b/>
+                <w:bCs/>
+                <w:i/>
+                <w:sz w:val="22"/>
+              </w:rPr>
+            </w:pPr>
+          </w:p>
+          <w:p>
+            <w:pPr>
+              <w:spacing w:before="40" w:after="20"/>
+              <w:rPr>
+                <w:rFonts w:ascii="Arial" w:hAnsi="Arial" w:cs="Arial"/>
+                <w:b/>
+                <w:bCs/>
+                <w:i/>
+                <w:sz w:val="22"/>
+              </w:rPr>
+            </w:pPr>
+          </w:p>
+          <w:p>
+            <w:pPr>
+              <w:spacing w:before="40" w:after="20"/>
+              <w:rPr>
+                <w:rFonts w:ascii="Arial" w:hAnsi="Arial" w:cs="Arial"/>
+                <w:b/>
+                <w:bCs/>
+                <w:sz w:val="22"/>
               </w:rPr>
             </w:pPr>
           </w:p>
@@ -1201,58 +1455,9 @@
             <w:tcW w:w="5000" w:type="pct"/>
             <w:gridSpan w:val="6"/>
             <w:tcBorders>
-              <w:top w:val="nil"/>
-              <w:left w:val="nil"/>
-              <w:bottom w:val="single" w:sz="4" w:space="0" w:color="auto"/>
-              <w:right w:val="nil"/>
-            </w:tcBorders>
-          </w:tcPr>
-          <w:p>
-            <w:pPr>
-              <w:spacing w:before="40" w:after="20"/>
-              <w:rPr>
-                <w:rFonts w:ascii="Arial" w:hAnsi="Arial" w:cs="Arial"/>
-                <w:b/>
-                <w:bCs/>
-                <w:i/>
-                <w:sz w:val="22"/>
-              </w:rPr>
-            </w:pPr>
-            <w:r>
-              <w:rPr>
-                <w:rFonts w:ascii="Arial" w:hAnsi="Arial" w:cs="Arial"/>
-                <w:b/>
-                <w:bCs/>
-                <w:i/>
-                <w:sz w:val="22"/>
-              </w:rPr>
-              <w:lastRenderedPageBreak/>
-              <w:t xml:space="preserve">Notes on </w:t>
-            </w:r>
-            <w:r>
-              <w:rPr>
-                <w:rFonts w:ascii="Arial" w:hAnsi="Arial" w:cs="Arial"/>
-                <w:b/>
-                <w:bCs/>
-                <w:i/>
-                <w:sz w:val="22"/>
-              </w:rPr>
-              <w:t>Required elements</w:t>
-            </w:r>
-          </w:p>
-        </w:tc>
-      </w:tr>
-      <w:tr>
-        <w:trPr>
-          <w:trHeight w:val="2078"/>
-        </w:trPr>
-        <w:tc>
-          <w:tcPr>
-            <w:tcW w:w="5000" w:type="pct"/>
-            <w:gridSpan w:val="6"/>
-            <w:tcBorders>
               <w:top w:val="single" w:sz="4" w:space="0" w:color="auto"/>
               <w:left w:val="single" w:sz="4" w:space="0" w:color="auto"/>
+              <w:bottom w:val="single" w:sz="4" w:space="0" w:color="auto"/>
               <w:right w:val="single" w:sz="4" w:space="0" w:color="auto"/>
             </w:tcBorders>
           </w:tcPr>
@@ -1261,52 +1466,15 @@
               <w:spacing w:before="40" w:after="20"/>
               <w:rPr>
                 <w:rFonts w:ascii="Arial" w:hAnsi="Arial" w:cs="Arial"/>
-                <w:b/>
-                <w:bCs/>
-                <w:i/>
-                <w:sz w:val="22"/>
               </w:rPr>
             </w:pPr>
             <w:r>
               <w:rPr>
                 <w:rFonts w:ascii="Arial" w:hAnsi="Arial" w:cs="Arial"/>
               </w:rPr>
-              <w:t>Introduction</w:t>
+              <w:lastRenderedPageBreak/>
+              <w:t>Competitor analysis</w:t>
             </w:r>
-            <w:r>
-              <w:rPr>
-                <w:rFonts w:ascii="Arial" w:hAnsi="Arial" w:cs="Arial"/>
-                <w:b/>
-                <w:bCs/>
-                <w:i/>
-                <w:sz w:val="22"/>
-              </w:rPr>
-              <w:t xml:space="preserve"> </w:t>
-            </w:r>
-          </w:p>
-          <w:p>
-            <w:pPr>
-              <w:spacing w:before="40" w:after="20"/>
-              <w:rPr>
-                <w:rFonts w:ascii="Arial" w:hAnsi="Arial" w:cs="Arial"/>
-                <w:b/>
-                <w:bCs/>
-                <w:i/>
-                <w:sz w:val="22"/>
-              </w:rPr>
-            </w:pPr>
-          </w:p>
-          <w:p>
-            <w:pPr>
-              <w:spacing w:before="40" w:after="20"/>
-              <w:rPr>
-                <w:rFonts w:ascii="Arial" w:hAnsi="Arial" w:cs="Arial"/>
-                <w:b/>
-                <w:bCs/>
-                <w:i/>
-                <w:sz w:val="22"/>
-              </w:rPr>
-            </w:pPr>
           </w:p>
           <w:p>
             <w:pPr>
@@ -1362,13 +1530,17 @@
               <w:spacing w:before="40" w:after="20"/>
               <w:rPr>
                 <w:rFonts w:ascii="Arial" w:hAnsi="Arial" w:cs="Arial"/>
+                <w:b/>
+                <w:bCs/>
+                <w:i/>
+                <w:sz w:val="22"/>
               </w:rPr>
             </w:pPr>
             <w:r>
               <w:rPr>
                 <w:rFonts w:ascii="Arial" w:hAnsi="Arial" w:cs="Arial"/>
               </w:rPr>
-              <w:t>Competitor analysis</w:t>
+              <w:t>Personas</w:t>
             </w:r>
           </w:p>
           <w:p>
@@ -1425,17 +1597,13 @@
               <w:spacing w:before="40" w:after="20"/>
               <w:rPr>
                 <w:rFonts w:ascii="Arial" w:hAnsi="Arial" w:cs="Arial"/>
-                <w:b/>
-                <w:bCs/>
-                <w:i/>
-                <w:sz w:val="22"/>
               </w:rPr>
             </w:pPr>
             <w:r>
               <w:rPr>
                 <w:rFonts w:ascii="Arial" w:hAnsi="Arial" w:cs="Arial"/>
               </w:rPr>
-              <w:t>Personas</w:t>
+              <w:t>User Journey</w:t>
             </w:r>
           </w:p>
           <w:p>
@@ -1498,7 +1666,7 @@
               <w:rPr>
                 <w:rFonts w:ascii="Arial" w:hAnsi="Arial" w:cs="Arial"/>
               </w:rPr>
-              <w:t>User Journey</w:t>
+              <w:t>IA Review</w:t>
             </w:r>
           </w:p>
           <w:p>
@@ -1561,7 +1729,7 @@
               <w:rPr>
                 <w:rFonts w:ascii="Arial" w:hAnsi="Arial" w:cs="Arial"/>
               </w:rPr>
-              <w:t>IA Review</w:t>
+              <w:t>Site plan</w:t>
             </w:r>
           </w:p>
           <w:p>
@@ -1624,7 +1792,7 @@
               <w:rPr>
                 <w:rFonts w:ascii="Arial" w:hAnsi="Arial" w:cs="Arial"/>
               </w:rPr>
-              <w:t>Site plan</w:t>
+              <w:t>Conclusion</w:t>
             </w:r>
           </w:p>
           <w:p>
@@ -1634,19 +1802,17 @@
                 <w:rFonts w:ascii="Arial" w:hAnsi="Arial" w:cs="Arial"/>
                 <w:b/>
                 <w:bCs/>
-                <w:i/>
-                <w:sz w:val="22"/>
-              </w:rPr>
-            </w:pPr>
-          </w:p>
-          <w:p>
-            <w:pPr>
-              <w:spacing w:before="40" w:after="20"/>
-              <w:rPr>
-                <w:rFonts w:ascii="Arial" w:hAnsi="Arial" w:cs="Arial"/>
-                <w:b/>
-                <w:bCs/>
-                <w:i/>
+                <w:sz w:val="22"/>
+              </w:rPr>
+            </w:pPr>
+          </w:p>
+          <w:p>
+            <w:pPr>
+              <w:spacing w:before="40" w:after="20"/>
+              <w:rPr>
+                <w:rFonts w:ascii="Arial" w:hAnsi="Arial" w:cs="Arial"/>
+                <w:b/>
+                <w:bCs/>
                 <w:sz w:val="22"/>
               </w:rPr>
             </w:pPr>
@@ -1686,17 +1852,61 @@
             <w:r>
               <w:rPr>
                 <w:rFonts w:ascii="Arial" w:hAnsi="Arial" w:cs="Arial"/>
-              </w:rPr>
-              <w:t>Conclusion</w:t>
+                <w:b/>
+              </w:rPr>
+              <w:t>Review</w:t>
             </w:r>
-          </w:p>
-          <w:p>
-            <w:pPr>
-              <w:spacing w:before="40" w:after="20"/>
-              <w:rPr>
-                <w:rFonts w:ascii="Arial" w:hAnsi="Arial" w:cs="Arial"/>
-                <w:b/>
-                <w:bCs/>
+            <w:r>
+              <w:rPr>
+                <w:rFonts w:ascii="Arial" w:hAnsi="Arial" w:cs="Arial"/>
+              </w:rPr>
+              <w:t xml:space="preserve"> - </w:t>
+            </w:r>
+            <w:r>
+              <w:rPr>
+                <w:rFonts w:ascii="Arial" w:hAnsi="Arial" w:cs="Arial"/>
+              </w:rPr>
+              <w:t>Proposal</w:t>
+            </w:r>
+            <w:r>
+              <w:rPr>
+                <w:rFonts w:ascii="Arial" w:hAnsi="Arial" w:cs="Arial"/>
+              </w:rPr>
+              <w:t xml:space="preserve"> </w:t>
+            </w:r>
+          </w:p>
+          <w:p>
+            <w:pPr>
+              <w:spacing w:before="40" w:after="20"/>
+              <w:rPr>
+                <w:rFonts w:ascii="Arial" w:hAnsi="Arial" w:cs="Arial"/>
+                <w:b/>
+                <w:bCs/>
+                <w:i/>
+                <w:sz w:val="22"/>
+              </w:rPr>
+            </w:pPr>
+          </w:p>
+          <w:p>
+            <w:pPr>
+              <w:spacing w:before="40" w:after="20"/>
+              <w:rPr>
+                <w:rFonts w:ascii="Arial" w:hAnsi="Arial" w:cs="Arial"/>
+                <w:b/>
+                <w:bCs/>
+                <w:i/>
+                <w:sz w:val="22"/>
+              </w:rPr>
+            </w:pPr>
+          </w:p>
+          <w:p>
+            <w:pPr>
+              <w:spacing w:before="40" w:after="20"/>
+              <w:rPr>
+                <w:rFonts w:ascii="Arial" w:hAnsi="Arial" w:cs="Arial"/>
+                <w:b/>
+                <w:bCs/>
+                <w:i/>
                 <w:sz w:val="22"/>
               </w:rPr>
             </w:pPr>
@@ -1849,6 +2059,61 @@
               </w:rPr>
               <w:t>Further comments:</w:t>
             </w:r>
+          </w:p>
+          <w:p>
+            <w:pPr>
+              <w:spacing w:before="40" w:after="20"/>
+              <w:rPr>
+                <w:rFonts w:ascii="Arial" w:hAnsi="Arial" w:cs="Arial"/>
+                <w:b/>
+                <w:bCs/>
+                <w:sz w:val="22"/>
+              </w:rPr>
+            </w:pPr>
+          </w:p>
+          <w:p>
+            <w:pPr>
+              <w:spacing w:before="40" w:after="20"/>
+              <w:rPr>
+                <w:rFonts w:ascii="Arial" w:hAnsi="Arial" w:cs="Arial"/>
+                <w:b/>
+                <w:bCs/>
+                <w:sz w:val="22"/>
+              </w:rPr>
+            </w:pPr>
+          </w:p>
+          <w:p>
+            <w:pPr>
+              <w:spacing w:before="40" w:after="20"/>
+              <w:rPr>
+                <w:rFonts w:ascii="Arial" w:hAnsi="Arial" w:cs="Arial"/>
+                <w:b/>
+                <w:bCs/>
+                <w:sz w:val="22"/>
+              </w:rPr>
+            </w:pPr>
+          </w:p>
+          <w:p>
+            <w:pPr>
+              <w:spacing w:before="40" w:after="20"/>
+              <w:rPr>
+                <w:rFonts w:ascii="Arial" w:hAnsi="Arial" w:cs="Arial"/>
+                <w:b/>
+                <w:bCs/>
+                <w:sz w:val="22"/>
+              </w:rPr>
+            </w:pPr>
+          </w:p>
+          <w:p>
+            <w:pPr>
+              <w:spacing w:before="40" w:after="20"/>
+              <w:rPr>
+                <w:rFonts w:ascii="Arial" w:hAnsi="Arial" w:cs="Arial"/>
+                <w:b/>
+                <w:bCs/>
+                <w:sz w:val="22"/>
+              </w:rPr>
+            </w:pPr>
           </w:p>
           <w:p>
             <w:pPr>

</xml_diff>